<commit_message>
better URL for data
</commit_message>
<xml_diff>
--- a/reshaping-data/reshaping-data.docx
+++ b/reshaping-data/reshaping-data.docx
@@ -59,13 +59,13 @@
         <w:pStyle w:val="Date"/>
       </w:pPr>
       <w:r>
-        <w:t xml:space="preserve">27</w:t>
-      </w:r>
-      <w:r>
-        <w:t xml:space="preserve"> </w:t>
-      </w:r>
-      <w:r>
-        <w:t xml:space="preserve">Feb</w:t>
+        <w:t xml:space="preserve">2</w:t>
+      </w:r>
+      <w:r>
+        <w:t xml:space="preserve"> </w:t>
+      </w:r>
+      <w:r>
+        <w:t xml:space="preserve">Mar</w:t>
       </w:r>
       <w:r>
         <w:t xml:space="preserve"> </w:t>
@@ -77,7 +77,7 @@
         <w:t xml:space="preserve"> </w:t>
       </w:r>
       <w:r>
-        <w:t xml:space="preserve">17:59:29</w:t>
+        <w:t xml:space="preserve">19:38:53</w:t>
       </w:r>
     </w:p>
     <w:p>
@@ -151,541 +151,551 @@
         <w:rPr>
           <w:rStyle w:val="VerbatimChar"/>
         </w:rPr>
-        <w:t xml:space="preserve">. use Spruce.dta, clear</w:t>
+        <w:t xml:space="preserve">. use "https://github.com/agrogan1/multilevel/raw/master/reshaping-data/Spruce.dta", clear</w:t>
       </w:r>
     </w:p>
     <w:p>
       <w:pPr>
-        <w:pStyle w:val="SourceCode"/>
-      </w:pPr>
-      <w:r>
-        <w:rPr>
-          <w:rStyle w:val="VerbatimChar"/>
-        </w:rPr>
-        <w:t xml:space="preserve">. describe    </w:t>
-      </w:r>
-      <w:r>
-        <w:br w:type="textWrapping"/>
-      </w:r>
-      <w:r>
-        <w:rPr>
-          <w:rStyle w:val="VerbatimChar"/>
-        </w:rPr>
-        <w:t xml:space="preserve"/>
-      </w:r>
-      <w:r>
-        <w:br w:type="textWrapping"/>
-      </w:r>
-      <w:r>
-        <w:rPr>
-          <w:rStyle w:val="VerbatimChar"/>
-        </w:rPr>
-        <w:t xml:space="preserve">Contains data from Spruce.dta</w:t>
-      </w:r>
-      <w:r>
-        <w:br w:type="textWrapping"/>
-      </w:r>
-      <w:r>
-        <w:rPr>
-          <w:rStyle w:val="VerbatimChar"/>
-        </w:rPr>
-        <w:t xml:space="preserve">  obs:            72                          </w:t>
-      </w:r>
-      <w:r>
-        <w:br w:type="textWrapping"/>
-      </w:r>
-      <w:r>
-        <w:rPr>
-          <w:rStyle w:val="VerbatimChar"/>
-        </w:rPr>
-        <w:t xml:space="preserve"> vars:             9                          26 Apr 2020 12:18</w:t>
-      </w:r>
-      <w:r>
-        <w:br w:type="textWrapping"/>
-      </w:r>
-      <w:r>
-        <w:rPr>
-          <w:rStyle w:val="VerbatimChar"/>
-        </w:rPr>
-        <w:t xml:space="preserve">──────────────────────────────────────────────────────────────────────────────────────────────────────────────────────────────────────────────────────</w:t>
-      </w:r>
-      <w:r>
-        <w:br w:type="textWrapping"/>
-      </w:r>
-      <w:r>
-        <w:rPr>
-          <w:rStyle w:val="VerbatimChar"/>
-        </w:rPr>
-        <w:t xml:space="preserve">              storage   display    value</w:t>
-      </w:r>
-      <w:r>
-        <w:br w:type="textWrapping"/>
-      </w:r>
-      <w:r>
-        <w:rPr>
-          <w:rStyle w:val="VerbatimChar"/>
-        </w:rPr>
-        <w:t xml:space="preserve">variable name   type    format     label      variable label</w:t>
-      </w:r>
-      <w:r>
-        <w:br w:type="textWrapping"/>
-      </w:r>
-      <w:r>
-        <w:rPr>
-          <w:rStyle w:val="VerbatimChar"/>
-        </w:rPr>
-        <w:t xml:space="preserve">──────────────────────────────────────────────────────────────────────────────────────────────────────────────────────────────────────────────────────</w:t>
-      </w:r>
-      <w:r>
-        <w:br w:type="textWrapping"/>
-      </w:r>
-      <w:r>
-        <w:rPr>
-          <w:rStyle w:val="VerbatimChar"/>
-        </w:rPr>
-        <w:t xml:space="preserve">Tree            long    %12.0g                Tree number</w:t>
-      </w:r>
-      <w:r>
-        <w:br w:type="textWrapping"/>
-      </w:r>
-      <w:r>
-        <w:rPr>
-          <w:rStyle w:val="VerbatimChar"/>
-        </w:rPr>
-        <w:t xml:space="preserve">Competition     long    %12.0g     Competition</w:t>
-      </w:r>
-      <w:r>
-        <w:br w:type="textWrapping"/>
-      </w:r>
-      <w:r>
-        <w:rPr>
-          <w:rStyle w:val="VerbatimChar"/>
-        </w:rPr>
-        <w:t xml:space="preserve">                                              C (competition), CR (competition removed)</w:t>
-      </w:r>
-      <w:r>
-        <w:br w:type="textWrapping"/>
-      </w:r>
-      <w:r>
-        <w:rPr>
-          <w:rStyle w:val="VerbatimChar"/>
-        </w:rPr>
-        <w:t xml:space="preserve">Fertilizer      long    %12.0g     Fertilizer</w:t>
-      </w:r>
-      <w:r>
-        <w:br w:type="textWrapping"/>
-      </w:r>
-      <w:r>
-        <w:rPr>
-          <w:rStyle w:val="VerbatimChar"/>
-        </w:rPr>
-        <w:t xml:space="preserve">                                              F (fertilized), NF (not fertilized)</w:t>
-      </w:r>
-      <w:r>
-        <w:br w:type="textWrapping"/>
-      </w:r>
-      <w:r>
-        <w:rPr>
-          <w:rStyle w:val="VerbatimChar"/>
-        </w:rPr>
-        <w:t xml:space="preserve">Height0         double  %10.0g                Height (cm) of seedling at planting</w:t>
-      </w:r>
-      <w:r>
-        <w:br w:type="textWrapping"/>
-      </w:r>
-      <w:r>
-        <w:rPr>
-          <w:rStyle w:val="VerbatimChar"/>
-        </w:rPr>
-        <w:t xml:space="preserve">Height5         double  %10.0g                Height (cm) of seedling at year 5</w:t>
-      </w:r>
-      <w:r>
-        <w:br w:type="textWrapping"/>
-      </w:r>
-      <w:r>
-        <w:rPr>
-          <w:rStyle w:val="VerbatimChar"/>
-        </w:rPr>
-        <w:t xml:space="preserve">Diameter0       double  %10.0g                Diameter (cm) of seedling at planting</w:t>
-      </w:r>
-      <w:r>
-        <w:br w:type="textWrapping"/>
-      </w:r>
-      <w:r>
-        <w:rPr>
-          <w:rStyle w:val="VerbatimChar"/>
-        </w:rPr>
-        <w:t xml:space="preserve">Diameter5       double  %10.0g                Diameter (cm) of seedling at year 5</w:t>
-      </w:r>
-      <w:r>
-        <w:br w:type="textWrapping"/>
-      </w:r>
-      <w:r>
-        <w:rPr>
-          <w:rStyle w:val="VerbatimChar"/>
-        </w:rPr>
-        <w:t xml:space="preserve">Ht_change       double  %10.0g                Change (cm) in height</w:t>
-      </w:r>
-      <w:r>
-        <w:br w:type="textWrapping"/>
-      </w:r>
-      <w:r>
-        <w:rPr>
-          <w:rStyle w:val="VerbatimChar"/>
-        </w:rPr>
-        <w:t xml:space="preserve">Di_change       double  %10.0g                Change (cm) in diameter</w:t>
-      </w:r>
-      <w:r>
-        <w:br w:type="textWrapping"/>
-      </w:r>
-      <w:r>
-        <w:rPr>
-          <w:rStyle w:val="VerbatimChar"/>
-        </w:rPr>
-        <w:t xml:space="preserve">──────────────────────────────────────────────────────────────────────────────────────────────────────────────────────────────────────────────────────</w:t>
-      </w:r>
-      <w:r>
-        <w:br w:type="textWrapping"/>
-      </w:r>
-      <w:r>
-        <w:rPr>
-          <w:rStyle w:val="VerbatimChar"/>
-        </w:rPr>
-        <w:t xml:space="preserve">Sorted by: </w:t>
+        <w:pStyle w:val="Heading1"/>
+      </w:pPr>
+      <w:bookmarkStart w:id="23" w:name="describe-the-data"/>
+      <w:bookmarkEnd w:id="23"/>
+      <w:r>
+        <w:t xml:space="preserve">Describe The Data 🌲</w:t>
       </w:r>
     </w:p>
     <w:p>
       <w:pPr>
-        <w:pStyle w:val="Heading1"/>
-      </w:pPr>
-      <w:bookmarkStart w:id="23" w:name="keep-only-relevant-variables"/>
-      <w:bookmarkEnd w:id="23"/>
-      <w:r>
-        <w:t xml:space="preserve">Keep Only Relevant Variables 🌲</w:t>
+        <w:pStyle w:val="SourceCode"/>
+      </w:pPr>
+      <w:r>
+        <w:rPr>
+          <w:rStyle w:val="VerbatimChar"/>
+        </w:rPr>
+        <w:t xml:space="preserve">. describe    </w:t>
+      </w:r>
+      <w:r>
+        <w:br w:type="textWrapping"/>
+      </w:r>
+      <w:r>
+        <w:rPr>
+          <w:rStyle w:val="VerbatimChar"/>
+        </w:rPr>
+        <w:t xml:space="preserve"/>
+      </w:r>
+      <w:r>
+        <w:br w:type="textWrapping"/>
+      </w:r>
+      <w:r>
+        <w:rPr>
+          <w:rStyle w:val="VerbatimChar"/>
+        </w:rPr>
+        <w:t xml:space="preserve">Contains data from https://github.com/agrogan1/multilevel/raw/master/reshaping-data/Spruce.dta</w:t>
+      </w:r>
+      <w:r>
+        <w:br w:type="textWrapping"/>
+      </w:r>
+      <w:r>
+        <w:rPr>
+          <w:rStyle w:val="VerbatimChar"/>
+        </w:rPr>
+        <w:t xml:space="preserve">  obs:            72                          </w:t>
+      </w:r>
+      <w:r>
+        <w:br w:type="textWrapping"/>
+      </w:r>
+      <w:r>
+        <w:rPr>
+          <w:rStyle w:val="VerbatimChar"/>
+        </w:rPr>
+        <w:t xml:space="preserve"> vars:             9                          26 Apr 2020 12:18</w:t>
+      </w:r>
+      <w:r>
+        <w:br w:type="textWrapping"/>
+      </w:r>
+      <w:r>
+        <w:rPr>
+          <w:rStyle w:val="VerbatimChar"/>
+        </w:rPr>
+        <w:t xml:space="preserve">──────────────────────────────────────────────────────────────────────────────────────────────────────────────────────────────────────────────────────</w:t>
+      </w:r>
+      <w:r>
+        <w:br w:type="textWrapping"/>
+      </w:r>
+      <w:r>
+        <w:rPr>
+          <w:rStyle w:val="VerbatimChar"/>
+        </w:rPr>
+        <w:t xml:space="preserve">              storage   display    value</w:t>
+      </w:r>
+      <w:r>
+        <w:br w:type="textWrapping"/>
+      </w:r>
+      <w:r>
+        <w:rPr>
+          <w:rStyle w:val="VerbatimChar"/>
+        </w:rPr>
+        <w:t xml:space="preserve">variable name   type    format     label      variable label</w:t>
+      </w:r>
+      <w:r>
+        <w:br w:type="textWrapping"/>
+      </w:r>
+      <w:r>
+        <w:rPr>
+          <w:rStyle w:val="VerbatimChar"/>
+        </w:rPr>
+        <w:t xml:space="preserve">──────────────────────────────────────────────────────────────────────────────────────────────────────────────────────────────────────────────────────</w:t>
+      </w:r>
+      <w:r>
+        <w:br w:type="textWrapping"/>
+      </w:r>
+      <w:r>
+        <w:rPr>
+          <w:rStyle w:val="VerbatimChar"/>
+        </w:rPr>
+        <w:t xml:space="preserve">Tree            long    %12.0g                Tree number</w:t>
+      </w:r>
+      <w:r>
+        <w:br w:type="textWrapping"/>
+      </w:r>
+      <w:r>
+        <w:rPr>
+          <w:rStyle w:val="VerbatimChar"/>
+        </w:rPr>
+        <w:t xml:space="preserve">Competition     long    %12.0g     Competition</w:t>
+      </w:r>
+      <w:r>
+        <w:br w:type="textWrapping"/>
+      </w:r>
+      <w:r>
+        <w:rPr>
+          <w:rStyle w:val="VerbatimChar"/>
+        </w:rPr>
+        <w:t xml:space="preserve">                                              C (competition), CR (competition removed)</w:t>
+      </w:r>
+      <w:r>
+        <w:br w:type="textWrapping"/>
+      </w:r>
+      <w:r>
+        <w:rPr>
+          <w:rStyle w:val="VerbatimChar"/>
+        </w:rPr>
+        <w:t xml:space="preserve">Fertilizer      long    %12.0g     Fertilizer</w:t>
+      </w:r>
+      <w:r>
+        <w:br w:type="textWrapping"/>
+      </w:r>
+      <w:r>
+        <w:rPr>
+          <w:rStyle w:val="VerbatimChar"/>
+        </w:rPr>
+        <w:t xml:space="preserve">                                              F (fertilized), NF (not fertilized)</w:t>
+      </w:r>
+      <w:r>
+        <w:br w:type="textWrapping"/>
+      </w:r>
+      <w:r>
+        <w:rPr>
+          <w:rStyle w:val="VerbatimChar"/>
+        </w:rPr>
+        <w:t xml:space="preserve">Height0         double  %10.0g                Height (cm) of seedling at planting</w:t>
+      </w:r>
+      <w:r>
+        <w:br w:type="textWrapping"/>
+      </w:r>
+      <w:r>
+        <w:rPr>
+          <w:rStyle w:val="VerbatimChar"/>
+        </w:rPr>
+        <w:t xml:space="preserve">Height5         double  %10.0g                Height (cm) of seedling at year 5</w:t>
+      </w:r>
+      <w:r>
+        <w:br w:type="textWrapping"/>
+      </w:r>
+      <w:r>
+        <w:rPr>
+          <w:rStyle w:val="VerbatimChar"/>
+        </w:rPr>
+        <w:t xml:space="preserve">Diameter0       double  %10.0g                Diameter (cm) of seedling at planting</w:t>
+      </w:r>
+      <w:r>
+        <w:br w:type="textWrapping"/>
+      </w:r>
+      <w:r>
+        <w:rPr>
+          <w:rStyle w:val="VerbatimChar"/>
+        </w:rPr>
+        <w:t xml:space="preserve">Diameter5       double  %10.0g                Diameter (cm) of seedling at year 5</w:t>
+      </w:r>
+      <w:r>
+        <w:br w:type="textWrapping"/>
+      </w:r>
+      <w:r>
+        <w:rPr>
+          <w:rStyle w:val="VerbatimChar"/>
+        </w:rPr>
+        <w:t xml:space="preserve">Ht_change       double  %10.0g                Change (cm) in height</w:t>
+      </w:r>
+      <w:r>
+        <w:br w:type="textWrapping"/>
+      </w:r>
+      <w:r>
+        <w:rPr>
+          <w:rStyle w:val="VerbatimChar"/>
+        </w:rPr>
+        <w:t xml:space="preserve">Di_change       double  %10.0g                Change (cm) in diameter</w:t>
+      </w:r>
+      <w:r>
+        <w:br w:type="textWrapping"/>
+      </w:r>
+      <w:r>
+        <w:rPr>
+          <w:rStyle w:val="VerbatimChar"/>
+        </w:rPr>
+        <w:t xml:space="preserve">──────────────────────────────────────────────────────────────────────────────────────────────────────────────────────────────────────────────────────</w:t>
+      </w:r>
+      <w:r>
+        <w:br w:type="textWrapping"/>
+      </w:r>
+      <w:r>
+        <w:rPr>
+          <w:rStyle w:val="VerbatimChar"/>
+        </w:rPr>
+        <w:t xml:space="preserve">Sorted by: </w:t>
       </w:r>
     </w:p>
     <w:p>
       <w:pPr>
-        <w:pStyle w:val="FirstParagraph"/>
-      </w:pPr>
-      <w:r>
-        <w:t xml:space="preserve">It is often</w:t>
-      </w:r>
-      <w:r>
-        <w:t xml:space="preserve"> </w:t>
-      </w:r>
-      <w:r>
-        <w:rPr>
-          <w:i/>
-        </w:rPr>
-        <w:t xml:space="preserve">very useful</w:t>
-      </w:r>
-      <w:r>
-        <w:t xml:space="preserve"> </w:t>
-      </w:r>
-      <w:r>
-        <w:t xml:space="preserve">when working with longitudinal data to</w:t>
-      </w:r>
-      <w:r>
-        <w:t xml:space="preserve"> </w:t>
-      </w:r>
-      <w:r>
-        <w:rPr>
-          <w:rStyle w:val="VerbatimChar"/>
-        </w:rPr>
-        <w:t xml:space="preserve">keep</w:t>
-      </w:r>
-      <w:r>
-        <w:t xml:space="preserve"> </w:t>
-      </w:r>
-      <w:r>
-        <w:t xml:space="preserve">only the relevant variables to have a</w:t>
-      </w:r>
-      <w:r>
-        <w:t xml:space="preserve"> </w:t>
-      </w:r>
-      <w:r>
-        <w:rPr>
-          <w:i/>
-        </w:rPr>
-        <w:t xml:space="preserve">manageable data set</w:t>
-      </w:r>
-      <w:r>
-        <w:t xml:space="preserve"> </w:t>
-      </w:r>
-      <w:r>
-        <w:t xml:space="preserve">to work with.</w:t>
+        <w:pStyle w:val="Heading1"/>
+      </w:pPr>
+      <w:bookmarkStart w:id="24" w:name="keep-only-relevant-variables"/>
+      <w:bookmarkEnd w:id="24"/>
+      <w:r>
+        <w:t xml:space="preserve">Keep Only Relevant Variables 🌲</w:t>
       </w:r>
     </w:p>
     <w:p>
       <w:pPr>
-        <w:pStyle w:val="SourceCode"/>
-      </w:pPr>
-      <w:r>
-        <w:rPr>
-          <w:rStyle w:val="VerbatimChar"/>
-        </w:rPr>
-        <w:t xml:space="preserve">. keep Tree Competition Fertilizer Height0 Height5 Diameter0 Diameter5</w:t>
+        <w:pStyle w:val="FirstParagraph"/>
+      </w:pPr>
+      <w:r>
+        <w:t xml:space="preserve">It is often</w:t>
+      </w:r>
+      <w:r>
+        <w:t xml:space="preserve"> </w:t>
+      </w:r>
+      <w:r>
+        <w:rPr>
+          <w:i/>
+        </w:rPr>
+        <w:t xml:space="preserve">very useful</w:t>
+      </w:r>
+      <w:r>
+        <w:t xml:space="preserve"> </w:t>
+      </w:r>
+      <w:r>
+        <w:t xml:space="preserve">when working with longitudinal data to</w:t>
+      </w:r>
+      <w:r>
+        <w:t xml:space="preserve"> </w:t>
+      </w:r>
+      <w:r>
+        <w:rPr>
+          <w:rStyle w:val="VerbatimChar"/>
+        </w:rPr>
+        <w:t xml:space="preserve">keep</w:t>
+      </w:r>
+      <w:r>
+        <w:t xml:space="preserve"> </w:t>
+      </w:r>
+      <w:r>
+        <w:t xml:space="preserve">only the relevant variables to have a</w:t>
+      </w:r>
+      <w:r>
+        <w:t xml:space="preserve"> </w:t>
+      </w:r>
+      <w:r>
+        <w:rPr>
+          <w:i/>
+        </w:rPr>
+        <w:t xml:space="preserve">manageable data set</w:t>
+      </w:r>
+      <w:r>
+        <w:t xml:space="preserve"> </w:t>
+      </w:r>
+      <w:r>
+        <w:t xml:space="preserve">to work with.</w:t>
       </w:r>
     </w:p>
     <w:p>
       <w:pPr>
-        <w:pStyle w:val="Heading1"/>
-      </w:pPr>
-      <w:bookmarkStart w:id="24" w:name="list-out-a-sample-of-the-data"/>
-      <w:bookmarkEnd w:id="24"/>
-      <w:r>
-        <w:t xml:space="preserve">List Out A Sample Of The Data 🌲</w:t>
+        <w:pStyle w:val="SourceCode"/>
+      </w:pPr>
+      <w:r>
+        <w:rPr>
+          <w:rStyle w:val="VerbatimChar"/>
+        </w:rPr>
+        <w:t xml:space="preserve">. keep Tree Competition Fertilizer Height0 Height5 Diameter0 Diameter5</w:t>
       </w:r>
     </w:p>
     <w:p>
       <w:pPr>
-        <w:pStyle w:val="SourceCode"/>
-      </w:pPr>
-      <w:r>
-        <w:rPr>
-          <w:rStyle w:val="VerbatimChar"/>
-        </w:rPr>
-        <w:t xml:space="preserve">. list in 1/10 </w:t>
-      </w:r>
-      <w:r>
-        <w:br w:type="textWrapping"/>
-      </w:r>
-      <w:r>
-        <w:rPr>
-          <w:rStyle w:val="VerbatimChar"/>
-        </w:rPr>
-        <w:t xml:space="preserve"/>
-      </w:r>
-      <w:r>
-        <w:br w:type="textWrapping"/>
-      </w:r>
-      <w:r>
-        <w:rPr>
-          <w:rStyle w:val="VerbatimChar"/>
-        </w:rPr>
-        <w:t xml:space="preserve">     ┌───────────────────────────────────────────────────────────────────────┐</w:t>
-      </w:r>
-      <w:r>
-        <w:br w:type="textWrapping"/>
-      </w:r>
-      <w:r>
-        <w:rPr>
-          <w:rStyle w:val="VerbatimChar"/>
-        </w:rPr>
-        <w:t xml:space="preserve">     │ Tree   Compet~n   Fertil~r   Height0   Height5   Diameter0   Diamet~5 │</w:t>
-      </w:r>
-      <w:r>
-        <w:br w:type="textWrapping"/>
-      </w:r>
-      <w:r>
-        <w:rPr>
-          <w:rStyle w:val="VerbatimChar"/>
-        </w:rPr>
-        <w:t xml:space="preserve">     ├───────────────────────────────────────────────────────────────────────┤</w:t>
-      </w:r>
-      <w:r>
-        <w:br w:type="textWrapping"/>
-      </w:r>
-      <w:r>
-        <w:rPr>
-          <w:rStyle w:val="VerbatimChar"/>
-        </w:rPr>
-        <w:t xml:space="preserve">  1. │    1         NC          F        15        60    1.984375        7.4 │</w:t>
-      </w:r>
-      <w:r>
-        <w:br w:type="textWrapping"/>
-      </w:r>
-      <w:r>
-        <w:rPr>
-          <w:rStyle w:val="VerbatimChar"/>
-        </w:rPr>
-        <w:t xml:space="preserve">  2. │    2         NC          F         9      45.2    1.190625        5.2 │</w:t>
-      </w:r>
-      <w:r>
-        <w:br w:type="textWrapping"/>
-      </w:r>
-      <w:r>
-        <w:rPr>
-          <w:rStyle w:val="VerbatimChar"/>
-        </w:rPr>
-        <w:t xml:space="preserve">  3. │    3         NC          F        12        42   1.7859375        5.7 │</w:t>
-      </w:r>
-      <w:r>
-        <w:br w:type="textWrapping"/>
-      </w:r>
-      <w:r>
-        <w:rPr>
-          <w:rStyle w:val="VerbatimChar"/>
-        </w:rPr>
-        <w:t xml:space="preserve">  4. │    4         NC          F      13.7      49.5      1.5875        6.4 │</w:t>
-      </w:r>
-      <w:r>
-        <w:br w:type="textWrapping"/>
-      </w:r>
-      <w:r>
-        <w:rPr>
-          <w:rStyle w:val="VerbatimChar"/>
-        </w:rPr>
-        <w:t xml:space="preserve">  5. │    5         NC          F        12      47.3      1.5875        6.2 │</w:t>
-      </w:r>
-      <w:r>
-        <w:br w:type="textWrapping"/>
-      </w:r>
-      <w:r>
-        <w:rPr>
-          <w:rStyle w:val="VerbatimChar"/>
-        </w:rPr>
-        <w:t xml:space="preserve">     ├───────────────────────────────────────────────────────────────────────┤</w:t>
-      </w:r>
-      <w:r>
-        <w:br w:type="textWrapping"/>
-      </w:r>
-      <w:r>
-        <w:rPr>
-          <w:rStyle w:val="VerbatimChar"/>
-        </w:rPr>
-        <w:t xml:space="preserve">  6. │    6         NC          F        12      56.4      1.5875        7.4 │</w:t>
-      </w:r>
-      <w:r>
-        <w:br w:type="textWrapping"/>
-      </w:r>
-      <w:r>
-        <w:rPr>
-          <w:rStyle w:val="VerbatimChar"/>
-        </w:rPr>
-        <w:t xml:space="preserve">  7. │    7         NC         NF      16.8      43.5    1.984375        4.9 │</w:t>
-      </w:r>
-      <w:r>
-        <w:br w:type="textWrapping"/>
-      </w:r>
-      <w:r>
-        <w:rPr>
-          <w:rStyle w:val="VerbatimChar"/>
-        </w:rPr>
-        <w:t xml:space="preserve">  8. │    8         NC         NF      14.6      49.2    1.984375        5.4 │</w:t>
-      </w:r>
-      <w:r>
-        <w:br w:type="textWrapping"/>
-      </w:r>
-      <w:r>
-        <w:rPr>
-          <w:rStyle w:val="VerbatimChar"/>
-        </w:rPr>
-        <w:t xml:space="preserve">  9. │    9         NC         NF        16        54    1.984375        7.1 │</w:t>
-      </w:r>
-      <w:r>
-        <w:br w:type="textWrapping"/>
-      </w:r>
-      <w:r>
-        <w:rPr>
-          <w:rStyle w:val="VerbatimChar"/>
-        </w:rPr>
-        <w:t xml:space="preserve"> 10. │   10         NC         NF      15.4        45    1.984375        5.1 │</w:t>
-      </w:r>
-      <w:r>
-        <w:br w:type="textWrapping"/>
-      </w:r>
-      <w:r>
-        <w:rPr>
-          <w:rStyle w:val="VerbatimChar"/>
-        </w:rPr>
-        <w:t xml:space="preserve">     └───────────────────────────────────────────────────────────────────────┘</w:t>
+        <w:pStyle w:val="Heading1"/>
+      </w:pPr>
+      <w:bookmarkStart w:id="25" w:name="list-out-a-sample-of-the-data"/>
+      <w:bookmarkEnd w:id="25"/>
+      <w:r>
+        <w:t xml:space="preserve">List Out A Sample Of The Data 🌲</w:t>
       </w:r>
     </w:p>
     <w:p>
       <w:pPr>
-        <w:pStyle w:val="Heading1"/>
-      </w:pPr>
-      <w:bookmarkStart w:id="25" w:name="reshaping-the-data"/>
-      <w:bookmarkEnd w:id="25"/>
-      <w:r>
-        <w:t xml:space="preserve">Reshaping The Data 🌲</w:t>
+        <w:pStyle w:val="SourceCode"/>
+      </w:pPr>
+      <w:r>
+        <w:rPr>
+          <w:rStyle w:val="VerbatimChar"/>
+        </w:rPr>
+        <w:t xml:space="preserve">. list in 1/10 </w:t>
+      </w:r>
+      <w:r>
+        <w:br w:type="textWrapping"/>
+      </w:r>
+      <w:r>
+        <w:rPr>
+          <w:rStyle w:val="VerbatimChar"/>
+        </w:rPr>
+        <w:t xml:space="preserve"/>
+      </w:r>
+      <w:r>
+        <w:br w:type="textWrapping"/>
+      </w:r>
+      <w:r>
+        <w:rPr>
+          <w:rStyle w:val="VerbatimChar"/>
+        </w:rPr>
+        <w:t xml:space="preserve">     ┌───────────────────────────────────────────────────────────────────────┐</w:t>
+      </w:r>
+      <w:r>
+        <w:br w:type="textWrapping"/>
+      </w:r>
+      <w:r>
+        <w:rPr>
+          <w:rStyle w:val="VerbatimChar"/>
+        </w:rPr>
+        <w:t xml:space="preserve">     │ Tree   Compet~n   Fertil~r   Height0   Height5   Diameter0   Diamet~5 │</w:t>
+      </w:r>
+      <w:r>
+        <w:br w:type="textWrapping"/>
+      </w:r>
+      <w:r>
+        <w:rPr>
+          <w:rStyle w:val="VerbatimChar"/>
+        </w:rPr>
+        <w:t xml:space="preserve">     ├───────────────────────────────────────────────────────────────────────┤</w:t>
+      </w:r>
+      <w:r>
+        <w:br w:type="textWrapping"/>
+      </w:r>
+      <w:r>
+        <w:rPr>
+          <w:rStyle w:val="VerbatimChar"/>
+        </w:rPr>
+        <w:t xml:space="preserve">  1. │    1         NC          F        15        60    1.984375        7.4 │</w:t>
+      </w:r>
+      <w:r>
+        <w:br w:type="textWrapping"/>
+      </w:r>
+      <w:r>
+        <w:rPr>
+          <w:rStyle w:val="VerbatimChar"/>
+        </w:rPr>
+        <w:t xml:space="preserve">  2. │    2         NC          F         9      45.2    1.190625        5.2 │</w:t>
+      </w:r>
+      <w:r>
+        <w:br w:type="textWrapping"/>
+      </w:r>
+      <w:r>
+        <w:rPr>
+          <w:rStyle w:val="VerbatimChar"/>
+        </w:rPr>
+        <w:t xml:space="preserve">  3. │    3         NC          F        12        42   1.7859375        5.7 │</w:t>
+      </w:r>
+      <w:r>
+        <w:br w:type="textWrapping"/>
+      </w:r>
+      <w:r>
+        <w:rPr>
+          <w:rStyle w:val="VerbatimChar"/>
+        </w:rPr>
+        <w:t xml:space="preserve">  4. │    4         NC          F      13.7      49.5      1.5875        6.4 │</w:t>
+      </w:r>
+      <w:r>
+        <w:br w:type="textWrapping"/>
+      </w:r>
+      <w:r>
+        <w:rPr>
+          <w:rStyle w:val="VerbatimChar"/>
+        </w:rPr>
+        <w:t xml:space="preserve">  5. │    5         NC          F        12      47.3      1.5875        6.2 │</w:t>
+      </w:r>
+      <w:r>
+        <w:br w:type="textWrapping"/>
+      </w:r>
+      <w:r>
+        <w:rPr>
+          <w:rStyle w:val="VerbatimChar"/>
+        </w:rPr>
+        <w:t xml:space="preserve">     ├───────────────────────────────────────────────────────────────────────┤</w:t>
+      </w:r>
+      <w:r>
+        <w:br w:type="textWrapping"/>
+      </w:r>
+      <w:r>
+        <w:rPr>
+          <w:rStyle w:val="VerbatimChar"/>
+        </w:rPr>
+        <w:t xml:space="preserve">  6. │    6         NC          F        12      56.4      1.5875        7.4 │</w:t>
+      </w:r>
+      <w:r>
+        <w:br w:type="textWrapping"/>
+      </w:r>
+      <w:r>
+        <w:rPr>
+          <w:rStyle w:val="VerbatimChar"/>
+        </w:rPr>
+        <w:t xml:space="preserve">  7. │    7         NC         NF      16.8      43.5    1.984375        4.9 │</w:t>
+      </w:r>
+      <w:r>
+        <w:br w:type="textWrapping"/>
+      </w:r>
+      <w:r>
+        <w:rPr>
+          <w:rStyle w:val="VerbatimChar"/>
+        </w:rPr>
+        <w:t xml:space="preserve">  8. │    8         NC         NF      14.6      49.2    1.984375        5.4 │</w:t>
+      </w:r>
+      <w:r>
+        <w:br w:type="textWrapping"/>
+      </w:r>
+      <w:r>
+        <w:rPr>
+          <w:rStyle w:val="VerbatimChar"/>
+        </w:rPr>
+        <w:t xml:space="preserve">  9. │    9         NC         NF        16        54    1.984375        7.1 │</w:t>
+      </w:r>
+      <w:r>
+        <w:br w:type="textWrapping"/>
+      </w:r>
+      <w:r>
+        <w:rPr>
+          <w:rStyle w:val="VerbatimChar"/>
+        </w:rPr>
+        <w:t xml:space="preserve"> 10. │   10         NC         NF      15.4        45    1.984375        5.1 │</w:t>
+      </w:r>
+      <w:r>
+        <w:br w:type="textWrapping"/>
+      </w:r>
+      <w:r>
+        <w:rPr>
+          <w:rStyle w:val="VerbatimChar"/>
+        </w:rPr>
+        <w:t xml:space="preserve">     └───────────────────────────────────────────────────────────────────────┘</w:t>
       </w:r>
     </w:p>
     <w:p>
       <w:pPr>
-        <w:pStyle w:val="FirstParagraph"/>
-      </w:pPr>
-      <w:r>
-        <w:t xml:space="preserve">The data are currently in</w:t>
-      </w:r>
-      <w:r>
-        <w:t xml:space="preserve"> </w:t>
-      </w:r>
-      <w:r>
-        <w:rPr>
-          <w:i/>
-        </w:rPr>
-        <w:t xml:space="preserve">wide</w:t>
-      </w:r>
-      <w:r>
-        <w:t xml:space="preserve"> </w:t>
-      </w:r>
-      <w:r>
-        <w:t xml:space="preserve">form, where</w:t>
-      </w:r>
-      <w:r>
-        <w:t xml:space="preserve"> </w:t>
-      </w:r>
-      <w:r>
-        <w:rPr>
-          <w:i/>
-        </w:rPr>
-        <w:t xml:space="preserve">every individual has a single row of data</w:t>
-      </w:r>
-      <w:r>
-        <w:t xml:space="preserve">. We are going to</w:t>
-      </w:r>
-      <w:r>
-        <w:t xml:space="preserve"> </w:t>
-      </w:r>
-      <w:r>
-        <w:rPr>
-          <w:rStyle w:val="VerbatimChar"/>
-        </w:rPr>
-        <w:t xml:space="preserve">reshape</w:t>
-      </w:r>
-      <w:r>
-        <w:t xml:space="preserve"> </w:t>
-      </w:r>
-      <w:r>
-        <w:t xml:space="preserve">the data to</w:t>
-      </w:r>
-      <w:r>
-        <w:t xml:space="preserve"> </w:t>
-      </w:r>
-      <w:r>
-        <w:rPr>
-          <w:i/>
-        </w:rPr>
-        <w:t xml:space="preserve">long</w:t>
-      </w:r>
-      <w:r>
-        <w:t xml:space="preserve"> </w:t>
-      </w:r>
-      <w:r>
-        <w:t xml:space="preserve">form, where</w:t>
-      </w:r>
-      <w:r>
-        <w:t xml:space="preserve"> </w:t>
-      </w:r>
-      <w:r>
-        <w:rPr>
-          <w:i/>
-        </w:rPr>
-        <w:t xml:space="preserve">every individual has multiple rows of data</w:t>
-      </w:r>
-      <w:r>
-        <w:t xml:space="preserve">.</w:t>
+        <w:pStyle w:val="Heading1"/>
+      </w:pPr>
+      <w:bookmarkStart w:id="26" w:name="reshaping-the-data"/>
+      <w:bookmarkEnd w:id="26"/>
+      <w:r>
+        <w:t xml:space="preserve">Reshaping The Data 🌲</w:t>
       </w:r>
     </w:p>
     <w:p>
       <w:pPr>
+        <w:pStyle w:val="FirstParagraph"/>
+      </w:pPr>
+      <w:r>
+        <w:t xml:space="preserve">The data are currently in</w:t>
+      </w:r>
+      <w:r>
+        <w:t xml:space="preserve"> </w:t>
+      </w:r>
+      <w:r>
+        <w:rPr>
+          <w:i/>
+        </w:rPr>
+        <w:t xml:space="preserve">wide</w:t>
+      </w:r>
+      <w:r>
+        <w:t xml:space="preserve"> </w:t>
+      </w:r>
+      <w:r>
+        <w:t xml:space="preserve">form, where</w:t>
+      </w:r>
+      <w:r>
+        <w:t xml:space="preserve"> </w:t>
+      </w:r>
+      <w:r>
+        <w:rPr>
+          <w:i/>
+        </w:rPr>
+        <w:t xml:space="preserve">every individual has a single row of data</w:t>
+      </w:r>
+      <w:r>
+        <w:t xml:space="preserve">. We are going to</w:t>
+      </w:r>
+      <w:r>
+        <w:t xml:space="preserve"> </w:t>
+      </w:r>
+      <w:r>
+        <w:rPr>
+          <w:rStyle w:val="VerbatimChar"/>
+        </w:rPr>
+        <w:t xml:space="preserve">reshape</w:t>
+      </w:r>
+      <w:r>
+        <w:t xml:space="preserve"> </w:t>
+      </w:r>
+      <w:r>
+        <w:t xml:space="preserve">the data to</w:t>
+      </w:r>
+      <w:r>
+        <w:t xml:space="preserve"> </w:t>
+      </w:r>
+      <w:r>
+        <w:rPr>
+          <w:i/>
+        </w:rPr>
+        <w:t xml:space="preserve">long</w:t>
+      </w:r>
+      <w:r>
+        <w:t xml:space="preserve"> </w:t>
+      </w:r>
+      <w:r>
+        <w:t xml:space="preserve">form, where</w:t>
+      </w:r>
+      <w:r>
+        <w:t xml:space="preserve"> </w:t>
+      </w:r>
+      <w:r>
+        <w:rPr>
+          <w:i/>
+        </w:rPr>
+        <w:t xml:space="preserve">every individual has multiple rows of data</w:t>
+      </w:r>
+      <w:r>
+        <w:t xml:space="preserve">.</w:t>
+      </w:r>
+    </w:p>
+    <w:p>
+      <w:pPr>
         <w:pStyle w:val="Heading2"/>
       </w:pPr>
-      <w:bookmarkStart w:id="26" w:name="steps-in-reshaping-data"/>
-      <w:bookmarkEnd w:id="26"/>
+      <w:bookmarkStart w:id="27" w:name="steps-in-reshaping-data"/>
+      <w:bookmarkEnd w:id="27"/>
       <w:r>
         <w:t xml:space="preserve">Steps In Reshaping Data</w:t>
       </w:r>
@@ -885,8 +895,8 @@
       <w:pPr>
         <w:pStyle w:val="Heading2"/>
       </w:pPr>
-      <w:bookmarkStart w:id="27" w:name="use-reshape"/>
-      <w:bookmarkEnd w:id="27"/>
+      <w:bookmarkStart w:id="28" w:name="use-reshape"/>
+      <w:bookmarkEnd w:id="28"/>
       <w:r>
         <w:t xml:space="preserve">Use</w:t>
       </w:r>
@@ -1076,8 +1086,8 @@
       <w:pPr>
         <w:pStyle w:val="Heading2"/>
       </w:pPr>
-      <w:bookmarkStart w:id="28" w:name="use-list-to-look-at-a-sample-of-the-data"/>
-      <w:bookmarkEnd w:id="28"/>
+      <w:bookmarkStart w:id="29" w:name="use-list-to-look-at-a-sample-of-the-data"/>
+      <w:bookmarkEnd w:id="29"/>
       <w:r>
         <w:t xml:space="preserve">Use</w:t>
       </w:r>
@@ -1364,8 +1374,8 @@
       <w:pPr>
         <w:pStyle w:val="Heading1"/>
       </w:pPr>
-      <w:bookmarkStart w:id="29" w:name="references"/>
-      <w:bookmarkEnd w:id="29"/>
+      <w:bookmarkStart w:id="30" w:name="references"/>
+      <w:bookmarkEnd w:id="30"/>
       <w:r>
         <w:t xml:space="preserve">References 🌲</w:t>
       </w:r>
@@ -1754,7 +1764,7 @@
     </w:lvl>
   </w:abstractNum>
   <w:abstractNum w:abstractNumId="990">
-    <w:nsid w:val="871f791c"/>
+    <w:nsid w:val="62b62572"/>
     <w:multiLevelType w:val="multilevel"/>
     <w:lvl w:ilvl="0">
       <w:numFmt w:val="bullet"/>
@@ -1835,7 +1845,7 @@
     </w:lvl>
   </w:abstractNum>
   <w:abstractNum w:abstractNumId="99411">
-    <w:nsid w:val="f06c0ae6"/>
+    <w:nsid w:val="f253c5d7"/>
     <w:multiLevelType w:val="multilevel"/>
     <w:lvl w:ilvl="0">
       <w:start w:val="1"/>
@@ -1923,7 +1933,7 @@
     </w:lvl>
   </w:abstractNum>
   <w:abstractNum w:abstractNumId="99413">
-    <w:nsid w:val="6ce2b150"/>
+    <w:nsid w:val="1809b043"/>
     <w:multiLevelType w:val="multilevel"/>
     <w:lvl w:ilvl="0">
       <w:start w:val="3"/>

</xml_diff>

<commit_message>
clarifications and content additions; better CSS
</commit_message>
<xml_diff>
--- a/reshaping-data/reshaping-data.docx
+++ b/reshaping-data/reshaping-data.docx
@@ -59,13 +59,13 @@
         <w:pStyle w:val="Date"/>
       </w:pPr>
       <w:r>
-        <w:t xml:space="preserve">2</w:t>
-      </w:r>
-      <w:r>
-        <w:t xml:space="preserve"> </w:t>
-      </w:r>
-      <w:r>
-        <w:t xml:space="preserve">Mar</w:t>
+        <w:t xml:space="preserve">18</w:t>
+      </w:r>
+      <w:r>
+        <w:t xml:space="preserve"> </w:t>
+      </w:r>
+      <w:r>
+        <w:t xml:space="preserve">Nov</w:t>
       </w:r>
       <w:r>
         <w:t xml:space="preserve"> </w:t>
@@ -77,7 +77,7 @@
         <w:t xml:space="preserve"> </w:t>
       </w:r>
       <w:r>
-        <w:t xml:space="preserve">19:38:53</w:t>
+        <w:t xml:space="preserve">08:05:12</w:t>
       </w:r>
     </w:p>
     <w:p>
@@ -199,52 +199,52 @@
         <w:rPr>
           <w:rStyle w:val="VerbatimChar"/>
         </w:rPr>
-        <w:t xml:space="preserve">  obs:            72                          </w:t>
-      </w:r>
-      <w:r>
-        <w:br w:type="textWrapping"/>
-      </w:r>
-      <w:r>
-        <w:rPr>
-          <w:rStyle w:val="VerbatimChar"/>
-        </w:rPr>
-        <w:t xml:space="preserve"> vars:             9                          26 Apr 2020 12:18</w:t>
-      </w:r>
-      <w:r>
-        <w:br w:type="textWrapping"/>
-      </w:r>
-      <w:r>
-        <w:rPr>
-          <w:rStyle w:val="VerbatimChar"/>
-        </w:rPr>
-        <w:t xml:space="preserve">──────────────────────────────────────────────────────────────────────────────────────────────────────────────────────────────────────────────────────</w:t>
-      </w:r>
-      <w:r>
-        <w:br w:type="textWrapping"/>
-      </w:r>
-      <w:r>
-        <w:rPr>
-          <w:rStyle w:val="VerbatimChar"/>
-        </w:rPr>
-        <w:t xml:space="preserve">              storage   display    value</w:t>
-      </w:r>
-      <w:r>
-        <w:br w:type="textWrapping"/>
-      </w:r>
-      <w:r>
-        <w:rPr>
-          <w:rStyle w:val="VerbatimChar"/>
-        </w:rPr>
-        <w:t xml:space="preserve">variable name   type    format     label      variable label</w:t>
-      </w:r>
-      <w:r>
-        <w:br w:type="textWrapping"/>
-      </w:r>
-      <w:r>
-        <w:rPr>
-          <w:rStyle w:val="VerbatimChar"/>
-        </w:rPr>
-        <w:t xml:space="preserve">──────────────────────────────────────────────────────────────────────────────────────────────────────────────────────────────────────────────────────</w:t>
+        <w:t xml:space="preserve"> Observations:            72                  </w:t>
+      </w:r>
+      <w:r>
+        <w:br w:type="textWrapping"/>
+      </w:r>
+      <w:r>
+        <w:rPr>
+          <w:rStyle w:val="VerbatimChar"/>
+        </w:rPr>
+        <w:t xml:space="preserve">    Variables:             9                  26 Apr 2020 12:18</w:t>
+      </w:r>
+      <w:r>
+        <w:br w:type="textWrapping"/>
+      </w:r>
+      <w:r>
+        <w:rPr>
+          <w:rStyle w:val="VerbatimChar"/>
+        </w:rPr>
+        <w:t xml:space="preserve">────────────────────────────────────────────────────────────────────────────────────────────────────────────────────────────────────────────────────</w:t>
+      </w:r>
+      <w:r>
+        <w:br w:type="textWrapping"/>
+      </w:r>
+      <w:r>
+        <w:rPr>
+          <w:rStyle w:val="VerbatimChar"/>
+        </w:rPr>
+        <w:t xml:space="preserve">Variable      Storage   Display    Value</w:t>
+      </w:r>
+      <w:r>
+        <w:br w:type="textWrapping"/>
+      </w:r>
+      <w:r>
+        <w:rPr>
+          <w:rStyle w:val="VerbatimChar"/>
+        </w:rPr>
+        <w:t xml:space="preserve">    name         type    format    label      Variable label</w:t>
+      </w:r>
+      <w:r>
+        <w:br w:type="textWrapping"/>
+      </w:r>
+      <w:r>
+        <w:rPr>
+          <w:rStyle w:val="VerbatimChar"/>
+        </w:rPr>
+        <w:t xml:space="preserve">────────────────────────────────────────────────────────────────────────────────────────────────────────────────────────────────────────────────────</w:t>
       </w:r>
       <w:r>
         <w:br w:type="textWrapping"/>
@@ -352,7 +352,7 @@
         <w:rPr>
           <w:rStyle w:val="VerbatimChar"/>
         </w:rPr>
-        <w:t xml:space="preserve">──────────────────────────────────────────────────────────────────────────────────────────────────────────────────────────────────────────────────────</w:t>
+        <w:t xml:space="preserve">────────────────────────────────────────────────────────────────────────────────────────────────────────────────────────────────────────────────────</w:t>
       </w:r>
       <w:r>
         <w:br w:type="textWrapping"/>
@@ -362,6 +362,15 @@
           <w:rStyle w:val="VerbatimChar"/>
         </w:rPr>
         <w:t xml:space="preserve">Sorted by: </w:t>
+      </w:r>
+      <w:r>
+        <w:br w:type="textWrapping"/>
+      </w:r>
+      <w:r>
+        <w:rPr>
+          <w:rStyle w:val="VerbatimChar"/>
+        </w:rPr>
+        <w:t xml:space="preserve">     Note: Dataset has changed since last saved.</w:t>
       </w:r>
     </w:p>
     <w:p>
@@ -607,10 +616,10 @@
       <w:pPr>
         <w:pStyle w:val="Heading1"/>
       </w:pPr>
-      <w:bookmarkStart w:id="26" w:name="reshaping-the-data"/>
+      <w:bookmarkStart w:id="26" w:name="wide-compared-to-long-data"/>
       <w:bookmarkEnd w:id="26"/>
       <w:r>
-        <w:t xml:space="preserve">Reshaping The Data 🌲</w:t>
+        <w:t xml:space="preserve">Wide Compared To Long Data 🌲</w:t>
       </w:r>
     </w:p>
     <w:p>
@@ -633,7 +642,7 @@
         <w:t xml:space="preserve"> </w:t>
       </w:r>
       <w:r>
-        <w:t xml:space="preserve">form, where</w:t>
+        <w:t xml:space="preserve">format, where</w:t>
       </w:r>
       <w:r>
         <w:t xml:space="preserve"> </w:t>
@@ -642,25 +651,22 @@
         <w:rPr>
           <w:i/>
         </w:rPr>
+        <w:t xml:space="preserve">every row is an individual</w:t>
+      </w:r>
+      <w:r>
+        <w:t xml:space="preserve">, and</w:t>
+      </w:r>
+      <w:r>
+        <w:t xml:space="preserve"> </w:t>
+      </w:r>
+      <w:r>
+        <w:rPr>
+          <w:i/>
+        </w:rPr>
         <w:t xml:space="preserve">every individual has a single row of data</w:t>
       </w:r>
       <w:r>
-        <w:t xml:space="preserve">. We are going to</w:t>
-      </w:r>
-      <w:r>
-        <w:t xml:space="preserve"> </w:t>
-      </w:r>
-      <w:r>
-        <w:rPr>
-          <w:rStyle w:val="VerbatimChar"/>
-        </w:rPr>
-        <w:t xml:space="preserve">reshape</w:t>
-      </w:r>
-      <w:r>
-        <w:t xml:space="preserve"> </w:t>
-      </w:r>
-      <w:r>
-        <w:t xml:space="preserve">the data to</w:t>
+        <w:t xml:space="preserve">. For a given measure, each time point is in a</w:t>
       </w:r>
       <w:r>
         <w:t xml:space="preserve"> </w:t>
@@ -669,22 +675,7 @@
         <w:rPr>
           <w:i/>
         </w:rPr>
-        <w:t xml:space="preserve">long</w:t>
-      </w:r>
-      <w:r>
-        <w:t xml:space="preserve"> </w:t>
-      </w:r>
-      <w:r>
-        <w:t xml:space="preserve">form, where</w:t>
-      </w:r>
-      <w:r>
-        <w:t xml:space="preserve"> </w:t>
-      </w:r>
-      <w:r>
-        <w:rPr>
-          <w:i/>
-        </w:rPr>
-        <w:t xml:space="preserve">every individual has multiple rows of data</w:t>
+        <w:t xml:space="preserve">different column of data</w:t>
       </w:r>
       <w:r>
         <w:t xml:space="preserve">.</w:t>
@@ -692,10 +683,147 @@
     </w:p>
     <w:p>
       <w:pPr>
+        <w:pStyle w:val="BodyText"/>
+      </w:pPr>
+      <w:r>
+        <w:t xml:space="preserve">In</w:t>
+      </w:r>
+      <w:r>
+        <w:t xml:space="preserve"> </w:t>
+      </w:r>
+      <w:r>
+        <w:rPr>
+          <w:i/>
+        </w:rPr>
+        <w:t xml:space="preserve">long</w:t>
+      </w:r>
+      <w:r>
+        <w:t xml:space="preserve"> </w:t>
+      </w:r>
+      <w:r>
+        <w:t xml:space="preserve">format,</w:t>
+      </w:r>
+      <w:r>
+        <w:t xml:space="preserve"> </w:t>
+      </w:r>
+      <w:r>
+        <w:rPr>
+          <w:i/>
+        </w:rPr>
+        <w:t xml:space="preserve">every row is an individual-observation</w:t>
+      </w:r>
+      <w:r>
+        <w:t xml:space="preserve">, and</w:t>
+      </w:r>
+      <w:r>
+        <w:t xml:space="preserve"> </w:t>
+      </w:r>
+      <w:r>
+        <w:rPr>
+          <w:i/>
+        </w:rPr>
+        <w:t xml:space="preserve">every individual has multiple rows of data</w:t>
+      </w:r>
+      <w:r>
+        <w:t xml:space="preserve">. For a given measure, each time point is in the</w:t>
+      </w:r>
+      <w:r>
+        <w:t xml:space="preserve"> </w:t>
+      </w:r>
+      <w:r>
+        <w:rPr>
+          <w:i/>
+        </w:rPr>
+        <w:t xml:space="preserve">same column of data</w:t>
+      </w:r>
+      <w:r>
+        <w:t xml:space="preserve">, and the different time points are distinguished by a</w:t>
+      </w:r>
+      <w:r>
+        <w:t xml:space="preserve"> </w:t>
+      </w:r>
+      <w:r>
+        <w:rPr>
+          <w:i/>
+        </w:rPr>
+        <w:t xml:space="preserve">time</w:t>
+      </w:r>
+      <w:r>
+        <w:t xml:space="preserve"> </w:t>
+      </w:r>
+      <w:r>
+        <w:t xml:space="preserve">variable.</w:t>
+      </w:r>
+    </w:p>
+    <w:p>
+      <w:pPr>
+        <w:pStyle w:val="Heading1"/>
+      </w:pPr>
+      <w:bookmarkStart w:id="27" w:name="reshaping-the-data"/>
+      <w:bookmarkEnd w:id="27"/>
+      <w:r>
+        <w:t xml:space="preserve">Reshaping The Data 🌲</w:t>
+      </w:r>
+    </w:p>
+    <w:p>
+      <w:pPr>
+        <w:pStyle w:val="FirstParagraph"/>
+      </w:pPr>
+      <w:r>
+        <w:t xml:space="preserve">We are going to</w:t>
+      </w:r>
+      <w:r>
+        <w:t xml:space="preserve"> </w:t>
+      </w:r>
+      <w:r>
+        <w:rPr>
+          <w:rStyle w:val="VerbatimChar"/>
+        </w:rPr>
+        <w:t xml:space="preserve">reshape</w:t>
+      </w:r>
+      <w:r>
+        <w:t xml:space="preserve"> </w:t>
+      </w:r>
+      <w:r>
+        <w:t xml:space="preserve">the data from</w:t>
+      </w:r>
+      <w:r>
+        <w:t xml:space="preserve"> </w:t>
+      </w:r>
+      <w:r>
+        <w:rPr>
+          <w:i/>
+        </w:rPr>
+        <w:t xml:space="preserve">wide</w:t>
+      </w:r>
+      <w:r>
+        <w:t xml:space="preserve"> </w:t>
+      </w:r>
+      <w:r>
+        <w:t xml:space="preserve">format to</w:t>
+      </w:r>
+      <w:r>
+        <w:t xml:space="preserve"> </w:t>
+      </w:r>
+      <w:r>
+        <w:rPr>
+          <w:i/>
+        </w:rPr>
+        <w:t xml:space="preserve">long</w:t>
+      </w:r>
+      <w:r>
+        <w:t xml:space="preserve"> </w:t>
+      </w:r>
+      <w:r>
+        <w:t xml:space="preserve">format.</w:t>
+      </w:r>
+    </w:p>
+    <w:p>
+      <w:pPr>
         <w:pStyle w:val="Heading2"/>
       </w:pPr>
-      <w:bookmarkStart w:id="27" w:name="steps-in-reshaping-data"/>
-      <w:bookmarkEnd w:id="27"/>
+      <w:bookmarkStart w:id="28" w:name="steps-in-reshaping-data"/>
+      <w:bookmarkEnd w:id="28"/>
       <w:r>
         <w:t xml:space="preserve">Steps In Reshaping Data</w:t>
       </w:r>
@@ -895,8 +1023,8 @@
       <w:pPr>
         <w:pStyle w:val="Heading2"/>
       </w:pPr>
-      <w:bookmarkStart w:id="28" w:name="use-reshape"/>
-      <w:bookmarkEnd w:id="28"/>
+      <w:bookmarkStart w:id="29" w:name="use-reshape"/>
+      <w:bookmarkEnd w:id="29"/>
       <w:r>
         <w:t xml:space="preserve">Use</w:t>
       </w:r>
@@ -989,7 +1117,7 @@
         <w:rPr>
           <w:rStyle w:val="VerbatimChar"/>
         </w:rPr>
-        <w:t xml:space="preserve">(note: j = 0 5)</w:t>
+        <w:t xml:space="preserve">(j = 0 5)</w:t>
       </w:r>
       <w:r>
         <w:br w:type="textWrapping"/>
@@ -1007,7 +1135,7 @@
         <w:rPr>
           <w:rStyle w:val="VerbatimChar"/>
         </w:rPr>
-        <w:t xml:space="preserve">Data                               wide   -&gt;   long</w:t>
+        <w:t xml:space="preserve">Data                               Wide   -&gt;   Long</w:t>
       </w:r>
       <w:r>
         <w:br w:type="textWrapping"/>
@@ -1025,16 +1153,16 @@
         <w:rPr>
           <w:rStyle w:val="VerbatimChar"/>
         </w:rPr>
-        <w:t xml:space="preserve">Number of obs.                       72   -&gt;     144</w:t>
-      </w:r>
-      <w:r>
-        <w:br w:type="textWrapping"/>
-      </w:r>
-      <w:r>
-        <w:rPr>
-          <w:rStyle w:val="VerbatimChar"/>
-        </w:rPr>
-        <w:t xml:space="preserve">Number of variables                   7   -&gt;       6</w:t>
+        <w:t xml:space="preserve">Number of observations               72   -&gt;   144         </w:t>
+      </w:r>
+      <w:r>
+        <w:br w:type="textWrapping"/>
+      </w:r>
+      <w:r>
+        <w:rPr>
+          <w:rStyle w:val="VerbatimChar"/>
+        </w:rPr>
+        <w:t xml:space="preserve">Number of variables                   7   -&gt;   6           </w:t>
       </w:r>
       <w:r>
         <w:br w:type="textWrapping"/>
@@ -1086,8 +1214,8 @@
       <w:pPr>
         <w:pStyle w:val="Heading2"/>
       </w:pPr>
-      <w:bookmarkStart w:id="29" w:name="use-list-to-look-at-a-sample-of-the-data"/>
-      <w:bookmarkEnd w:id="29"/>
+      <w:bookmarkStart w:id="30" w:name="use-list-to-look-at-a-sample-of-the-data"/>
+      <w:bookmarkEnd w:id="30"/>
       <w:r>
         <w:t xml:space="preserve">Use</w:t>
       </w:r>
@@ -1374,8 +1502,8 @@
       <w:pPr>
         <w:pStyle w:val="Heading1"/>
       </w:pPr>
-      <w:bookmarkStart w:id="30" w:name="references"/>
-      <w:bookmarkEnd w:id="30"/>
+      <w:bookmarkStart w:id="31" w:name="references"/>
+      <w:bookmarkEnd w:id="31"/>
       <w:r>
         <w:t xml:space="preserve">References 🌲</w:t>
       </w:r>
@@ -1764,7 +1892,7 @@
     </w:lvl>
   </w:abstractNum>
   <w:abstractNum w:abstractNumId="990">
-    <w:nsid w:val="62b62572"/>
+    <w:nsid w:val="ed491794"/>
     <w:multiLevelType w:val="multilevel"/>
     <w:lvl w:ilvl="0">
       <w:numFmt w:val="bullet"/>
@@ -1845,7 +1973,7 @@
     </w:lvl>
   </w:abstractNum>
   <w:abstractNum w:abstractNumId="99411">
-    <w:nsid w:val="f253c5d7"/>
+    <w:nsid w:val="23f7e86a"/>
     <w:multiLevelType w:val="multilevel"/>
     <w:lvl w:ilvl="0">
       <w:start w:val="1"/>
@@ -1933,7 +2061,7 @@
     </w:lvl>
   </w:abstractNum>
   <w:abstractNum w:abstractNumId="99413">
-    <w:nsid w:val="1809b043"/>
+    <w:nsid w:val="6df0f870"/>
     <w:multiLevelType w:val="multilevel"/>
     <w:lvl w:ilvl="0">
       <w:start w:val="3"/>

</xml_diff>

<commit_message>
added info on advanced reshape
</commit_message>
<xml_diff>
--- a/reshaping-data/reshaping-data.docx
+++ b/reshaping-data/reshaping-data.docx
@@ -59,25 +59,25 @@
         <w:pStyle w:val="Date"/>
       </w:pPr>
       <w:r>
-        <w:t xml:space="preserve">18</w:t>
-      </w:r>
-      <w:r>
-        <w:t xml:space="preserve"> </w:t>
-      </w:r>
-      <w:r>
-        <w:t xml:space="preserve">Apr</w:t>
-      </w:r>
-      <w:r>
-        <w:t xml:space="preserve"> </w:t>
-      </w:r>
-      <w:r>
-        <w:t xml:space="preserve">2022</w:t>
-      </w:r>
-      <w:r>
-        <w:t xml:space="preserve"> </w:t>
-      </w:r>
-      <w:r>
-        <w:t xml:space="preserve">11:42:41</w:t>
+        <w:t xml:space="preserve">22</w:t>
+      </w:r>
+      <w:r>
+        <w:t xml:space="preserve"> </w:t>
+      </w:r>
+      <w:r>
+        <w:t xml:space="preserve">Feb</w:t>
+      </w:r>
+      <w:r>
+        <w:t xml:space="preserve"> </w:t>
+      </w:r>
+      <w:r>
+        <w:t xml:space="preserve">2023</w:t>
+      </w:r>
+      <w:r>
+        <w:t xml:space="preserve"> </w:t>
+      </w:r>
+      <w:r>
+        <w:t xml:space="preserve">10:21:41</w:t>
       </w:r>
     </w:p>
     <w:bookmarkStart w:id="20" w:name="background"/>
@@ -257,16 +257,13 @@
         <w:rPr>
           <w:rStyle w:val="NormalTok"/>
         </w:rPr>
-        <w:t xml:space="preserve">, c</w:t>
-      </w:r>
-      <w:r>
-        <w:br/>
-      </w:r>
-      <w:r>
-        <w:rPr>
-          <w:rStyle w:val="NormalTok"/>
-        </w:rPr>
-        <w:t xml:space="preserve">&gt; lear</w:t>
+        <w:t xml:space="preserve">, </w:t>
+      </w:r>
+      <w:r>
+        <w:rPr>
+          <w:rStyle w:val="KeywordTok"/>
+        </w:rPr>
+        <w:t xml:space="preserve">clear</w:t>
       </w:r>
     </w:p>
     <w:bookmarkEnd w:id="21"/>
@@ -329,16 +326,7 @@
         <w:rPr>
           <w:rStyle w:val="CommentTok"/>
         </w:rPr>
-        <w:t xml:space="preserve">//github.com/agrogan1/multilevel/raw/master/reshaping-data/Sp</w:t>
-      </w:r>
-      <w:r>
-        <w:br/>
-      </w:r>
-      <w:r>
-        <w:rPr>
-          <w:rStyle w:val="NormalTok"/>
-        </w:rPr>
-        <w:t xml:space="preserve">&gt; ruce.dta</w:t>
+        <w:t xml:space="preserve">//github.com/agrogan1/multilevel/raw/master/reshaping-data/Spruce.dta</w:t>
       </w:r>
       <w:r>
         <w:br/>
@@ -365,7 +353,7 @@
         <w:rPr>
           <w:rStyle w:val="NormalTok"/>
         </w:rPr>
-        <w:t xml:space="preserve">──────────────────────────────────────────────────────────────────────────────────────</w:t>
+        <w:t xml:space="preserve">───────────────────────────────────────────────────────────────────────────────────────────────────</w:t>
       </w:r>
       <w:r>
         <w:br/>
@@ -446,7 +434,7 @@
         <w:rPr>
           <w:rStyle w:val="NormalTok"/>
         </w:rPr>
-        <w:t xml:space="preserve">──────────────────────────────────────────────────────────────────────────────────────</w:t>
+        <w:t xml:space="preserve">───────────────────────────────────────────────────────────────────────────────────────────────────</w:t>
       </w:r>
       <w:r>
         <w:br/>
@@ -497,16 +485,7 @@
         <w:rPr>
           <w:rStyle w:val="NormalTok"/>
         </w:rPr>
-        <w:t xml:space="preserve">                                              C (competition), CR (competition</w:t>
-      </w:r>
-      <w:r>
-        <w:br/>
-      </w:r>
-      <w:r>
-        <w:rPr>
-          <w:rStyle w:val="NormalTok"/>
-        </w:rPr>
-        <w:t xml:space="preserve">                                                removed)</w:t>
+        <w:t xml:space="preserve">                                              C (competition), CR (competition removed)</w:t>
       </w:r>
       <w:r>
         <w:br/>
@@ -839,7 +818,7 @@
         <w:rPr>
           <w:rStyle w:val="NormalTok"/>
         </w:rPr>
-        <w:t xml:space="preserve">──────────────────────────────────────────────────────────────────────────────────────</w:t>
+        <w:t xml:space="preserve">───────────────────────────────────────────────────────────────────────────────────────────────────</w:t>
       </w:r>
       <w:r>
         <w:br/>
@@ -1371,7 +1350,7 @@
       </w:r>
     </w:p>
     <w:bookmarkEnd w:id="25"/>
-    <w:bookmarkStart w:id="29" w:name="reshaping-the-data"/>
+    <w:bookmarkStart w:id="30" w:name="reshaping-the-data"/>
     <w:p>
       <w:pPr>
         <w:pStyle w:val="Heading1"/>
@@ -1435,7 +1414,7 @@
         <w:t xml:space="preserve">format.</w:t>
       </w:r>
     </w:p>
-    <w:bookmarkStart w:id="26" w:name="steps-in-reshaping-data"/>
+    <w:bookmarkStart w:id="27" w:name="steps-in-reshaping-data"/>
     <w:p>
       <w:pPr>
         <w:pStyle w:val="Heading2"/>
@@ -1548,7 +1527,7 @@
         <w:t xml:space="preserve">height_zero_years</w:t>
       </w:r>
       <w:r>
-        <w:t xml:space="preserve">, we would have to rename them e.g. </w:t>
+        <w:t xml:space="preserve">, it would usually be easier to rename them e.g. </w:t>
       </w:r>
       <w:r>
         <w:rPr>
@@ -1570,6 +1549,12 @@
       </w:r>
       <w:r>
         <w:t xml:space="preserve">.</w:t>
+      </w:r>
+      <w:r>
+        <w:rPr>
+          <w:rStyle w:val="FootnoteReference"/>
+        </w:rPr>
+        <w:footnoteReference w:id="26"/>
       </w:r>
     </w:p>
     <w:p>
@@ -1629,8 +1614,8 @@
         <w:t xml:space="preserve">command worked properly.</w:t>
       </w:r>
     </w:p>
-    <w:bookmarkEnd w:id="26"/>
-    <w:bookmarkStart w:id="27" w:name="use-reshape"/>
+    <w:bookmarkEnd w:id="27"/>
+    <w:bookmarkStart w:id="28" w:name="use-reshape"/>
     <w:p>
       <w:pPr>
         <w:pStyle w:val="Heading2"/>
@@ -1952,8 +1937,8 @@
         <w:t xml:space="preserve">─────────────────────────────────────────────────────────────────────────────</w:t>
       </w:r>
     </w:p>
-    <w:bookmarkEnd w:id="27"/>
-    <w:bookmarkStart w:id="28" w:name="use-list-to-look-at-a-sample-of-the-data"/>
+    <w:bookmarkEnd w:id="28"/>
+    <w:bookmarkStart w:id="29" w:name="use-list-to-look-at-a-sample-of-the-data"/>
     <w:p>
       <w:pPr>
         <w:pStyle w:val="Heading2"/>
@@ -2426,9 +2411,9 @@
         <w:t xml:space="preserve">     └────────────────────────────────────────────────────────┘</w:t>
       </w:r>
     </w:p>
-    <w:bookmarkEnd w:id="28"/>
     <w:bookmarkEnd w:id="29"/>
-    <w:bookmarkStart w:id="30" w:name="references"/>
+    <w:bookmarkEnd w:id="30"/>
+    <w:bookmarkStart w:id="31" w:name="references"/>
     <w:p>
       <w:pPr>
         <w:pStyle w:val="Heading1"/>
@@ -2479,7 +2464,7 @@
         <w:t xml:space="preserve">. https://doi.org/10.1002/9781119505969</w:t>
       </w:r>
     </w:p>
-    <w:bookmarkEnd w:id="30"/>
+    <w:bookmarkEnd w:id="31"/>
     <w:sectPr>
       <w:footerReference r:id="rId10" w:type="even"/>
       <w:footerReference r:id="rId9" w:type="default"/>
@@ -2634,6 +2619,100 @@
     <w:p>
       <w:r>
         <w:separator/>
+      </w:r>
+    </w:p>
+  </w:footnote>
+  <w:footnote w:id="26">
+    <w:p>
+      <w:pPr>
+        <w:pStyle w:val="FootnoteText"/>
+      </w:pPr>
+      <w:r>
+        <w:rPr>
+          <w:rStyle w:val="FootnoteReference"/>
+        </w:rPr>
+        <w:footnoteRef/>
+      </w:r>
+      <w:r>
+        <w:t xml:space="preserve"> </w:t>
+      </w:r>
+      <w:r>
+        <w:t xml:space="preserve">In recent versions of Stata, there are advanced ways of dealing with variables with names such as</w:t>
+      </w:r>
+      <w:r>
+        <w:t xml:space="preserve"> </w:t>
+      </w:r>
+      <w:r>
+        <w:rPr>
+          <w:rStyle w:val="VerbatimChar"/>
+        </w:rPr>
+        <w:t xml:space="preserve">x1suffix</w:t>
+      </w:r>
+      <w:r>
+        <w:t xml:space="preserve">,</w:t>
+      </w:r>
+      <w:r>
+        <w:t xml:space="preserve"> </w:t>
+      </w:r>
+      <w:r>
+        <w:rPr>
+          <w:rStyle w:val="VerbatimChar"/>
+        </w:rPr>
+        <w:t xml:space="preserve">x2suffix</w:t>
+      </w:r>
+      <w:r>
+        <w:t xml:space="preserve">,</w:t>
+      </w:r>
+      <w:r>
+        <w:t xml:space="preserve"> </w:t>
+      </w:r>
+      <w:r>
+        <w:rPr>
+          <w:rStyle w:val="VerbatimChar"/>
+        </w:rPr>
+        <w:t xml:space="preserve">x3suffix</w:t>
+      </w:r>
+      <w:r>
+        <w:t xml:space="preserve">, etc.. See</w:t>
+      </w:r>
+      <w:r>
+        <w:t xml:space="preserve"> </w:t>
+      </w:r>
+      <w:r>
+        <w:rPr>
+          <w:rStyle w:val="VerbatimChar"/>
+        </w:rPr>
+        <w:t xml:space="preserve">help reshape</w:t>
+      </w:r>
+      <w:r>
+        <w:t xml:space="preserve"> </w:t>
+      </w:r>
+      <w:r>
+        <w:t xml:space="preserve">for information on these new approaches. However, I still find it is often easier to</w:t>
+      </w:r>
+      <w:r>
+        <w:t xml:space="preserve"> </w:t>
+      </w:r>
+      <w:r>
+        <w:rPr>
+          <w:rStyle w:val="VerbatimChar"/>
+        </w:rPr>
+        <w:t xml:space="preserve">rename</w:t>
+      </w:r>
+      <w:r>
+        <w:t xml:space="preserve">’ variables before</w:t>
+      </w:r>
+      <w:r>
+        <w:t xml:space="preserve"> </w:t>
+      </w:r>
+      <w:r>
+        <w:rPr>
+          <w:rStyle w:val="VerbatimChar"/>
+        </w:rPr>
+        <w:t xml:space="preserve">reshape</w:t>
+      </w:r>
+      <w:r>
+        <w:t xml:space="preserve">-ing them.</w:t>
       </w:r>
     </w:p>
   </w:footnote>
@@ -4165,7 +4244,10 @@
   <w:style w:type="character" w:customStyle="1" w:styleId="ImportTok">
     <w:name w:val="ImportTok"/>
     <w:basedOn w:val="VerbatimChar"/>
-    <w:rPr/>
+    <w:rPr>
+      <w:color w:val="008000"/>
+      <w:b/>
+    </w:rPr>
   </w:style>
   <w:style w:type="character" w:customStyle="1" w:styleId="CommentTok">
     <w:name w:val="CommentTok"/>
@@ -4240,7 +4322,9 @@
   <w:style w:type="character" w:customStyle="1" w:styleId="BuiltInTok">
     <w:name w:val="BuiltInTok"/>
     <w:basedOn w:val="VerbatimChar"/>
-    <w:rPr/>
+    <w:rPr>
+      <w:color w:val="008000"/>
+    </w:rPr>
   </w:style>
   <w:style w:type="character" w:customStyle="1" w:styleId="ExtensionTok">
     <w:name w:val="ExtensionTok"/>

</xml_diff>

<commit_message>
clarified that id variable needs to be unique.
</commit_message>
<xml_diff>
--- a/reshaping-data/reshaping-data.docx
+++ b/reshaping-data/reshaping-data.docx
@@ -59,13 +59,13 @@
         <w:pStyle w:val="Date"/>
       </w:pPr>
       <w:r>
-        <w:t xml:space="preserve">22</w:t>
-      </w:r>
-      <w:r>
-        <w:t xml:space="preserve"> </w:t>
-      </w:r>
-      <w:r>
-        <w:t xml:space="preserve">Feb</w:t>
+        <w:t xml:space="preserve">4</w:t>
+      </w:r>
+      <w:r>
+        <w:t xml:space="preserve"> </w:t>
+      </w:r>
+      <w:r>
+        <w:t xml:space="preserve">Mar</w:t>
       </w:r>
       <w:r>
         <w:t xml:space="preserve"> </w:t>
@@ -77,7 +77,7 @@
         <w:t xml:space="preserve"> </w:t>
       </w:r>
       <w:r>
-        <w:t xml:space="preserve">10:21:41</w:t>
+        <w:t xml:space="preserve">12:05:12</w:t>
       </w:r>
     </w:p>
     <w:bookmarkStart w:id="20" w:name="background"/>
@@ -257,13 +257,16 @@
         <w:rPr>
           <w:rStyle w:val="NormalTok"/>
         </w:rPr>
-        <w:t xml:space="preserve">, </w:t>
-      </w:r>
-      <w:r>
-        <w:rPr>
-          <w:rStyle w:val="KeywordTok"/>
-        </w:rPr>
-        <w:t xml:space="preserve">clear</w:t>
+        <w:t xml:space="preserve">, c</w:t>
+      </w:r>
+      <w:r>
+        <w:br/>
+      </w:r>
+      <w:r>
+        <w:rPr>
+          <w:rStyle w:val="NormalTok"/>
+        </w:rPr>
+        <w:t xml:space="preserve">&gt; lear</w:t>
       </w:r>
     </w:p>
     <w:bookmarkEnd w:id="21"/>
@@ -326,7 +329,16 @@
         <w:rPr>
           <w:rStyle w:val="CommentTok"/>
         </w:rPr>
-        <w:t xml:space="preserve">//github.com/agrogan1/multilevel/raw/master/reshaping-data/Spruce.dta</w:t>
+        <w:t xml:space="preserve">//github.com/agrogan1/multilevel/raw/master/reshaping-data/Sp</w:t>
+      </w:r>
+      <w:r>
+        <w:br/>
+      </w:r>
+      <w:r>
+        <w:rPr>
+          <w:rStyle w:val="NormalTok"/>
+        </w:rPr>
+        <w:t xml:space="preserve">&gt; ruce.dta</w:t>
       </w:r>
       <w:r>
         <w:br/>
@@ -353,7 +365,7 @@
         <w:rPr>
           <w:rStyle w:val="NormalTok"/>
         </w:rPr>
-        <w:t xml:space="preserve">───────────────────────────────────────────────────────────────────────────────────────────────────</w:t>
+        <w:t xml:space="preserve">──────────────────────────────────────────────────────────────────────────────────────</w:t>
       </w:r>
       <w:r>
         <w:br/>
@@ -434,7 +446,7 @@
         <w:rPr>
           <w:rStyle w:val="NormalTok"/>
         </w:rPr>
-        <w:t xml:space="preserve">───────────────────────────────────────────────────────────────────────────────────────────────────</w:t>
+        <w:t xml:space="preserve">──────────────────────────────────────────────────────────────────────────────────────</w:t>
       </w:r>
       <w:r>
         <w:br/>
@@ -485,7 +497,16 @@
         <w:rPr>
           <w:rStyle w:val="NormalTok"/>
         </w:rPr>
-        <w:t xml:space="preserve">                                              C (competition), CR (competition removed)</w:t>
+        <w:t xml:space="preserve">                                              C (competition), CR (competition</w:t>
+      </w:r>
+      <w:r>
+        <w:br/>
+      </w:r>
+      <w:r>
+        <w:rPr>
+          <w:rStyle w:val="NormalTok"/>
+        </w:rPr>
+        <w:t xml:space="preserve">                                                removed)</w:t>
       </w:r>
       <w:r>
         <w:br/>
@@ -818,7 +839,7 @@
         <w:rPr>
           <w:rStyle w:val="NormalTok"/>
         </w:rPr>
-        <w:t xml:space="preserve">───────────────────────────────────────────────────────────────────────────────────────────────────</w:t>
+        <w:t xml:space="preserve">──────────────────────────────────────────────────────────────────────────────────────</w:t>
       </w:r>
       <w:r>
         <w:br/>
@@ -1935,6 +1956,107 @@
           <w:rStyle w:val="NormalTok"/>
         </w:rPr>
         <w:t xml:space="preserve">─────────────────────────────────────────────────────────────────────────────</w:t>
+      </w:r>
+    </w:p>
+    <w:p>
+      <w:pPr>
+        <w:pStyle w:val="BlockText"/>
+      </w:pPr>
+      <w:r>
+        <w:t xml:space="preserve">The</w:t>
+      </w:r>
+      <w:r>
+        <w:t xml:space="preserve"> </w:t>
+      </w:r>
+      <w:r>
+        <w:rPr>
+          <w:rStyle w:val="VerbatimChar"/>
+        </w:rPr>
+        <w:t xml:space="preserve">id</w:t>
+      </w:r>
+      <w:r>
+        <w:t xml:space="preserve"> </w:t>
+      </w:r>
+      <w:r>
+        <w:t xml:space="preserve">variable, whatever it is named, has to uniquely identify the observations. A useful command here is</w:t>
+      </w:r>
+      <w:r>
+        <w:t xml:space="preserve"> </w:t>
+      </w:r>
+      <w:r>
+        <w:rPr>
+          <w:rStyle w:val="VerbatimChar"/>
+        </w:rPr>
+        <w:t xml:space="preserve">isid</w:t>
+      </w:r>
+      <w:r>
+        <w:t xml:space="preserve">, e.g. </w:t>
+      </w:r>
+      <w:r>
+        <w:rPr>
+          <w:rStyle w:val="VerbatimChar"/>
+        </w:rPr>
+        <w:t xml:space="preserve">isid id</w:t>
+      </w:r>
+      <w:r>
+        <w:t xml:space="preserve">. If your</w:t>
+      </w:r>
+      <w:r>
+        <w:t xml:space="preserve"> </w:t>
+      </w:r>
+      <w:r>
+        <w:rPr>
+          <w:rStyle w:val="VerbatimChar"/>
+        </w:rPr>
+        <w:t xml:space="preserve">id</w:t>
+      </w:r>
+      <w:r>
+        <w:t xml:space="preserve"> </w:t>
+      </w:r>
+      <w:r>
+        <w:t xml:space="preserve">variable is not unique, it is often due to missing values.</w:t>
+      </w:r>
+      <w:r>
+        <w:t xml:space="preserve"> </w:t>
+      </w:r>
+      <w:r>
+        <w:rPr>
+          <w:rStyle w:val="VerbatimChar"/>
+        </w:rPr>
+        <w:t xml:space="preserve">drop if id == .</w:t>
+      </w:r>
+      <w:r>
+        <w:t xml:space="preserve"> </w:t>
+      </w:r>
+      <w:r>
+        <w:t xml:space="preserve">usually solves the problem. Because</w:t>
+      </w:r>
+      <w:r>
+        <w:t xml:space="preserve"> </w:t>
+      </w:r>
+      <w:r>
+        <w:rPr>
+          <w:rStyle w:val="VerbatimChar"/>
+        </w:rPr>
+        <w:t xml:space="preserve">Tree</w:t>
+      </w:r>
+      <w:r>
+        <w:t xml:space="preserve"> </w:t>
+      </w:r>
+      <w:r>
+        <w:t xml:space="preserve">is the id variable in this dataset, the appropriate command would be</w:t>
+      </w:r>
+      <w:r>
+        <w:t xml:space="preserve"> </w:t>
+      </w:r>
+      <w:r>
+        <w:rPr>
+          <w:rStyle w:val="VerbatimChar"/>
+        </w:rPr>
+        <w:t xml:space="preserve">drop if Tree == .</w:t>
+      </w:r>
+      <w:r>
+        <w:t xml:space="preserve">.</w:t>
       </w:r>
     </w:p>
     <w:bookmarkEnd w:id="28"/>

</xml_diff>